<commit_message>
se hicieron los cambios solicitados
</commit_message>
<xml_diff>
--- a/app/templates/template_3.docx
+++ b/app/templates/template_3.docx
@@ -193,85 +193,11 @@
         <w:spacing w:lineRule="auto" w:line="240" w:before="0" w:after="0"/>
         <w:ind w:left="720" w:right="0" w:hanging="0"/>
         <w:jc w:val="both"/>
-        <w:rPr>
-          <w:rFonts w:ascii="Arial" w:hAnsi="Arial" w:eastAsia="Arial" w:cs="Arial"/>
-          <w:b w:val="false"/>
-          <w:b w:val="false"/>
-          <w:i w:val="false"/>
-          <w:i w:val="false"/>
-          <w:caps w:val="false"/>
-          <w:smallCaps w:val="false"/>
-          <w:strike w:val="false"/>
-          <w:dstrike w:val="false"/>
-          <w:color w:val="000000"/>
-          <w:position w:val="0"/>
-          <w:sz w:val="22"/>
-          <w:sz w:val="22"/>
-          <w:szCs w:val="22"/>
-          <w:u w:val="none"/>
-          <w:shd w:fill="auto" w:val="clear"/>
-          <w:vertAlign w:val="baseline"/>
-        </w:rPr>
-      </w:pPr>
-      <w:r>
-        <w:rPr>
-          <w:rFonts w:eastAsia="Arial" w:cs="Arial"/>
-          <w:b w:val="false"/>
-          <w:i w:val="false"/>
-          <w:caps w:val="false"/>
-          <w:smallCaps w:val="false"/>
-          <w:strike w:val="false"/>
-          <w:dstrike w:val="false"/>
-          <w:color w:val="000000"/>
-          <w:position w:val="0"/>
-          <w:sz w:val="22"/>
-          <w:sz w:val="22"/>
-          <w:szCs w:val="22"/>
-          <w:u w:val="none"/>
-          <w:shd w:fill="auto" w:val="clear"/>
-          <w:vertAlign w:val="baseline"/>
-        </w:rPr>
-        <w:t xml:space="preserve">De acuerdo a esta inspección, </w:t>
-      </w:r>
-      <w:r>
-        <w:rPr>
-          <w:rFonts w:eastAsia="Arial" w:cs="Arial"/>
-          <w:b/>
-          <w:i w:val="false"/>
-          <w:caps w:val="false"/>
-          <w:smallCaps w:val="false"/>
-          <w:strike w:val="false"/>
-          <w:dstrike w:val="false"/>
-          <w:color w:val="000000"/>
-          <w:position w:val="0"/>
-          <w:sz w:val="22"/>
-          <w:sz w:val="22"/>
-          <w:szCs w:val="22"/>
-          <w:u w:val="none"/>
-          <w:shd w:fill="auto" w:val="clear"/>
-          <w:vertAlign w:val="baseline"/>
-        </w:rPr>
-        <w:t>CUMPLE</w:t>
-      </w:r>
-      <w:r>
-        <w:rPr>
-          <w:rFonts w:eastAsia="Arial" w:cs="Arial"/>
-          <w:b w:val="false"/>
-          <w:i w:val="false"/>
-          <w:caps w:val="false"/>
-          <w:smallCaps w:val="false"/>
-          <w:strike w:val="false"/>
-          <w:dstrike w:val="false"/>
-          <w:color w:val="000000"/>
-          <w:position w:val="0"/>
-          <w:sz w:val="22"/>
-          <w:sz w:val="22"/>
-          <w:szCs w:val="22"/>
-          <w:u w:val="none"/>
-          <w:shd w:fill="auto" w:val="clear"/>
-          <w:vertAlign w:val="baseline"/>
-        </w:rPr>
-        <w:t>, con los requisitos normativos evaluados:</w:t>
+        <w:rPr/>
+      </w:pPr>
+      <w:r>
+        <w:rPr/>
+        <w:t>{{texto_comprobacion_cumple}}</w:t>
       </w:r>
     </w:p>
     <w:p>
@@ -377,28 +303,29 @@
           <w:szCs w:val="22"/>
         </w:rPr>
       </w:pPr>
-      <w:r>
-        <w:rPr>
-          <w:sz w:val="22"/>
-          <w:szCs w:val="22"/>
-        </w:rPr>
-        <w:t>El equipo inspeccionado, identificado en el ítem II, ubicado en {{ins_place}},</w:t>
-      </w:r>
-      <w:r>
-        <w:rPr>
-          <w:b/>
-          <w:sz w:val="22"/>
-          <w:szCs w:val="22"/>
-        </w:rPr>
-        <w:t xml:space="preserve"> NO CUMPLE</w:t>
-      </w:r>
-      <w:r>
-        <w:rPr>
-          <w:sz w:val="22"/>
-          <w:szCs w:val="22"/>
-        </w:rPr>
-        <w:t>, con los siguientes requisitos normativos, detectándose no-conformidades:</w:t>
-      </w:r>
+      <w:bookmarkStart w:id="0" w:name="__DdeLink__51_2026393388"/>
+      <w:r>
+        <w:rPr>
+          <w:sz w:val="22"/>
+          <w:szCs w:val="22"/>
+        </w:rPr>
+        <w:t>{{texto_comprobacion_</w:t>
+      </w:r>
+      <w:r>
+        <w:rPr>
+          <w:sz w:val="22"/>
+          <w:szCs w:val="22"/>
+        </w:rPr>
+        <w:t>no_</w:t>
+      </w:r>
+      <w:r>
+        <w:rPr>
+          <w:sz w:val="22"/>
+          <w:szCs w:val="22"/>
+        </w:rPr>
+        <w:t>cumple}}</w:t>
+      </w:r>
+      <w:bookmarkEnd w:id="0"/>
     </w:p>
     <w:p>
       <w:pPr>
@@ -498,28 +425,15 @@
           <w:szCs w:val="22"/>
         </w:rPr>
       </w:pPr>
-      <w:r>
-        <w:rPr>
-          <w:sz w:val="22"/>
-          <w:szCs w:val="22"/>
-        </w:rPr>
-        <w:t>Las no conformidades,</w:t>
-      </w:r>
-      <w:r>
-        <w:rPr>
-          <w:b/>
-          <w:sz w:val="22"/>
-          <w:szCs w:val="22"/>
-        </w:rPr>
-        <w:t xml:space="preserve"> Faltas Graves (si las hubiera)</w:t>
-      </w:r>
-      <w:r>
-        <w:rPr>
-          <w:sz w:val="22"/>
-          <w:szCs w:val="22"/>
-        </w:rPr>
-        <w:t>, encontradas en la inspección son las siguientes:</w:t>
-      </w:r>
+      <w:bookmarkStart w:id="1" w:name="__DdeLink__49_1008982075"/>
+      <w:r>
+        <w:rPr>
+          <w:sz w:val="22"/>
+          <w:szCs w:val="22"/>
+        </w:rPr>
+        <w:t>{{si_las_hubiera_grave}}</w:t>
+      </w:r>
+      <w:bookmarkEnd w:id="1"/>
     </w:p>
     <w:p>
       <w:pPr>
@@ -652,28 +566,15 @@
           <w:szCs w:val="22"/>
         </w:rPr>
       </w:pPr>
-      <w:r>
-        <w:rPr>
-          <w:sz w:val="22"/>
-          <w:szCs w:val="22"/>
-        </w:rPr>
-        <w:t>Las no conformidades,</w:t>
-      </w:r>
-      <w:r>
-        <w:rPr>
-          <w:b/>
-          <w:sz w:val="22"/>
-          <w:szCs w:val="22"/>
-        </w:rPr>
-        <w:t xml:space="preserve"> Faltas Leves (si las hubiera)</w:t>
-      </w:r>
-      <w:r>
-        <w:rPr>
-          <w:sz w:val="22"/>
-          <w:szCs w:val="22"/>
-        </w:rPr>
-        <w:t>, encontradas en la inspección son las siguientes:</w:t>
-      </w:r>
+      <w:bookmarkStart w:id="2" w:name="__DdeLink__51_1008982075"/>
+      <w:r>
+        <w:rPr>
+          <w:sz w:val="22"/>
+          <w:szCs w:val="22"/>
+        </w:rPr>
+        <w:t>{{si_las_hubiera_leve}}</w:t>
+      </w:r>
+      <w:bookmarkEnd w:id="2"/>
     </w:p>
     <w:p>
       <w:pPr>
@@ -861,8 +762,8 @@
           <w:szCs w:val="22"/>
         </w:rPr>
       </w:pPr>
-      <w:bookmarkStart w:id="0" w:name="_heading=h.1fob9te"/>
-      <w:bookmarkEnd w:id="0"/>
+      <w:bookmarkStart w:id="3" w:name="_heading=h.1fob9te"/>
+      <w:bookmarkEnd w:id="3"/>
       <w:r>
         <w:rPr>
           <w:sz w:val="22"/>

</xml_diff>

<commit_message>
cambio en la parte de los usuarios
</commit_message>
<xml_diff>
--- a/app/templates/template_3.docx
+++ b/app/templates/template_3.docx
@@ -834,168 +834,278 @@
         </w:rPr>
       </w:r>
     </w:p>
+    <w:tbl>
+      <w:tblPr>
+        <w:tblW w:w="5000" w:type="pct"/>
+        <w:jc w:val="left"/>
+        <w:tblInd w:w="-5" w:type="dxa"/>
+        <w:tblLayout w:type="fixed"/>
+        <w:tblCellMar>
+          <w:top w:w="55" w:type="dxa"/>
+          <w:left w:w="55" w:type="dxa"/>
+          <w:bottom w:w="55" w:type="dxa"/>
+          <w:right w:w="55" w:type="dxa"/>
+        </w:tblCellMar>
+      </w:tblPr>
+      <w:tblGrid>
+        <w:gridCol w:w="4985"/>
+        <w:gridCol w:w="4986"/>
+      </w:tblGrid>
+      <w:tr>
+        <w:trPr/>
+        <w:tc>
+          <w:tcPr>
+            <w:tcW w:w="4985" w:type="dxa"/>
+            <w:tcBorders>
+              <w:top w:val="single" w:sz="4" w:space="0" w:color="000000"/>
+              <w:left w:val="single" w:sz="4" w:space="0" w:color="000000"/>
+              <w:bottom w:val="single" w:sz="4" w:space="0" w:color="000000"/>
+            </w:tcBorders>
+          </w:tcPr>
+          <w:p>
+            <w:pPr>
+              <w:pStyle w:val="Normal"/>
+              <w:widowControl w:val="false"/>
+              <w:bidi w:val="0"/>
+              <w:ind w:hanging="0"/>
+              <w:jc w:val="left"/>
+              <w:rPr>
+                <w:rFonts w:cs="Arial"/>
+                <w:sz w:val="22"/>
+                <w:szCs w:val="22"/>
+                <w:lang w:val="it-IT"/>
+              </w:rPr>
+            </w:pPr>
+            <w:r>
+              <w:rPr>
+                <w:rFonts w:cs="Arial"/>
+                <w:sz w:val="22"/>
+                <w:szCs w:val="22"/>
+                <w:lang w:val="it-IT"/>
+              </w:rPr>
+              <w:t>{{inspector}}</w:t>
+            </w:r>
+          </w:p>
+          <w:p>
+            <w:pPr>
+              <w:pStyle w:val="Normal"/>
+              <w:widowControl w:val="false"/>
+              <w:bidi w:val="0"/>
+              <w:ind w:hanging="0"/>
+              <w:jc w:val="left"/>
+              <w:rPr>
+                <w:rFonts w:cs="Arial"/>
+                <w:sz w:val="22"/>
+                <w:szCs w:val="22"/>
+                <w:lang w:val="it-IT"/>
+              </w:rPr>
+            </w:pPr>
+            <w:r>
+              <w:rPr>
+                <w:rFonts w:cs="Arial"/>
+                <w:sz w:val="22"/>
+                <w:szCs w:val="22"/>
+                <w:lang w:val="it-IT"/>
+              </w:rPr>
+              <w:t>{{inspector_profesion}}</w:t>
+            </w:r>
+          </w:p>
+          <w:p>
+            <w:pPr>
+              <w:pStyle w:val="Normal"/>
+              <w:widowControl w:val="false"/>
+              <w:bidi w:val="0"/>
+              <w:ind w:hanging="0"/>
+              <w:jc w:val="left"/>
+              <w:rPr>
+                <w:rFonts w:cs="Arial"/>
+                <w:sz w:val="22"/>
+                <w:szCs w:val="22"/>
+                <w:lang w:val="it-IT"/>
+              </w:rPr>
+            </w:pPr>
+            <w:r>
+              <w:rPr>
+                <w:rFonts w:cs="Arial"/>
+                <w:sz w:val="22"/>
+                <w:szCs w:val="22"/>
+                <w:lang w:val="it-IT"/>
+              </w:rPr>
+              <w:t>Chilena de Certificaciones SpA</w:t>
+            </w:r>
+          </w:p>
+        </w:tc>
+        <w:tc>
+          <w:tcPr>
+            <w:tcW w:w="4986" w:type="dxa"/>
+            <w:tcBorders>
+              <w:top w:val="single" w:sz="4" w:space="0" w:color="000000"/>
+              <w:left w:val="single" w:sz="4" w:space="0" w:color="000000"/>
+              <w:bottom w:val="single" w:sz="4" w:space="0" w:color="000000"/>
+              <w:right w:val="single" w:sz="4" w:space="0" w:color="000000"/>
+            </w:tcBorders>
+          </w:tcPr>
+          <w:p>
+            <w:pPr>
+              <w:pStyle w:val="Normal"/>
+              <w:widowControl w:val="false"/>
+              <w:bidi w:val="0"/>
+              <w:ind w:hanging="0"/>
+              <w:jc w:val="left"/>
+              <w:rPr>
+                <w:rFonts w:cs="Arial"/>
+                <w:sz w:val="22"/>
+                <w:szCs w:val="22"/>
+                <w:lang w:val="it-IT"/>
+              </w:rPr>
+            </w:pPr>
+            <w:r>
+              <w:rPr>
+                <w:rFonts w:cs="Arial"/>
+                <w:sz w:val="22"/>
+                <w:szCs w:val="22"/>
+                <w:lang w:val="it-IT"/>
+              </w:rPr>
+              <w:t>{{admin}}</w:t>
+            </w:r>
+          </w:p>
+          <w:p>
+            <w:pPr>
+              <w:pStyle w:val="Normal"/>
+              <w:widowControl w:val="false"/>
+              <w:bidi w:val="0"/>
+              <w:ind w:hanging="0"/>
+              <w:jc w:val="left"/>
+              <w:rPr>
+                <w:rFonts w:cs="Arial"/>
+                <w:sz w:val="22"/>
+                <w:szCs w:val="22"/>
+                <w:lang w:val="it-IT"/>
+              </w:rPr>
+            </w:pPr>
+            <w:r>
+              <w:rPr>
+                <w:rFonts w:cs="Arial"/>
+                <w:sz w:val="22"/>
+                <w:szCs w:val="22"/>
+                <w:lang w:val="it-IT"/>
+              </w:rPr>
+              <w:t>{{admin_profesion}}</w:t>
+            </w:r>
+          </w:p>
+          <w:p>
+            <w:pPr>
+              <w:pStyle w:val="Normal"/>
+              <w:widowControl w:val="false"/>
+              <w:bidi w:val="0"/>
+              <w:ind w:hanging="0"/>
+              <w:jc w:val="left"/>
+              <w:rPr>
+                <w:rFonts w:cs="Arial"/>
+                <w:sz w:val="22"/>
+                <w:szCs w:val="22"/>
+                <w:lang w:val="it-IT"/>
+              </w:rPr>
+            </w:pPr>
+            <w:r>
+              <w:rPr>
+                <w:rFonts w:cs="Arial"/>
+                <w:sz w:val="22"/>
+                <w:szCs w:val="22"/>
+                <w:lang w:val="it-IT"/>
+              </w:rPr>
+              <w:t>Certificador</w:t>
+            </w:r>
+          </w:p>
+          <w:p>
+            <w:pPr>
+              <w:pStyle w:val="Normal"/>
+              <w:widowControl w:val="false"/>
+              <w:bidi w:val="0"/>
+              <w:ind w:hanging="0"/>
+              <w:jc w:val="left"/>
+              <w:rPr>
+                <w:rFonts w:cs="Arial"/>
+                <w:sz w:val="22"/>
+                <w:szCs w:val="22"/>
+                <w:lang w:val="it-IT"/>
+              </w:rPr>
+            </w:pPr>
+            <w:r>
+              <w:rPr>
+                <w:rFonts w:cs="Arial"/>
+                <w:sz w:val="22"/>
+                <w:szCs w:val="22"/>
+                <w:lang w:val="it-IT"/>
+              </w:rPr>
+              <w:t>Chilena de Certificaciones SpA</w:t>
+            </w:r>
+          </w:p>
+          <w:p>
+            <w:pPr>
+              <w:pStyle w:val="Normal"/>
+              <w:widowControl w:val="false"/>
+              <w:bidi w:val="0"/>
+              <w:ind w:hanging="0"/>
+              <w:jc w:val="left"/>
+              <w:rPr>
+                <w:rFonts w:cs="Arial"/>
+                <w:sz w:val="22"/>
+                <w:szCs w:val="22"/>
+                <w:lang w:val="it-IT"/>
+              </w:rPr>
+            </w:pPr>
+            <w:r>
+              <w:rPr>
+                <w:rFonts w:cs="Arial"/>
+                <w:sz w:val="22"/>
+                <w:szCs w:val="22"/>
+                <w:lang w:val="it-IT"/>
+              </w:rPr>
+              <w:t>Registro MINVU Rol: 13-319</w:t>
+            </w:r>
+          </w:p>
+        </w:tc>
+      </w:tr>
+    </w:tbl>
     <w:p>
       <w:pPr>
         <w:pStyle w:val="Normal"/>
+        <w:widowControl w:val="false"/>
         <w:bidi w:val="0"/>
+        <w:spacing w:before="0" w:after="0"/>
+        <w:ind w:left="709" w:firstLine="709"/>
+        <w:jc w:val="left"/>
+        <w:rPr>
+          <w:rFonts w:cs="Arial"/>
+          <w:sz w:val="22"/>
+          <w:szCs w:val="22"/>
+          <w:highlight w:val="yellow"/>
+          <w:lang w:val="es-ES"/>
+        </w:rPr>
+      </w:pPr>
+      <w:r>
+        <w:rPr>
+          <w:rFonts w:cs="Arial"/>
+          <w:sz w:val="22"/>
+          <w:szCs w:val="22"/>
+          <w:highlight w:val="yellow"/>
+          <w:lang w:val="es-ES"/>
+        </w:rPr>
+      </w:r>
+    </w:p>
+    <w:p>
+      <w:pPr>
+        <w:pStyle w:val="Normal"/>
+        <w:widowControl w:val="false"/>
+        <w:bidi w:val="0"/>
+        <w:spacing w:before="0" w:after="0"/>
         <w:ind w:hanging="0"/>
         <w:jc w:val="left"/>
-        <w:rPr>
-          <w:rFonts w:cs="Arial"/>
-          <w:sz w:val="22"/>
-          <w:szCs w:val="22"/>
-          <w:lang w:val="it-IT"/>
-        </w:rPr>
-      </w:pPr>
-      <w:r>
-        <w:rPr>
-          <w:rFonts w:cs="Arial"/>
-          <w:sz w:val="22"/>
-          <w:szCs w:val="22"/>
-          <w:lang w:val="it-IT"/>
-        </w:rPr>
-        <w:t xml:space="preserve">                    </w:t>
-      </w:r>
-      <w:r>
-        <w:rPr>
-          <w:rFonts w:cs="Arial"/>
-          <w:sz w:val="22"/>
-          <w:szCs w:val="22"/>
-          <w:lang w:val="it-IT"/>
-        </w:rPr>
-        <w:t>{{inspector}}</w:t>
-        <w:tab/>
-        <w:t xml:space="preserve">                                                    {{admin}}</w:t>
-        <w:tab/>
-      </w:r>
-    </w:p>
-    <w:p>
-      <w:pPr>
-        <w:pStyle w:val="Normal"/>
-        <w:bidi w:val="0"/>
-        <w:ind w:hanging="0"/>
-        <w:jc w:val="left"/>
-        <w:rPr>
-          <w:rFonts w:cs="Arial"/>
-          <w:sz w:val="22"/>
-          <w:szCs w:val="22"/>
-          <w:lang w:val="it-IT"/>
-        </w:rPr>
-      </w:pPr>
-      <w:r>
-        <w:rPr>
-          <w:rFonts w:cs="Arial"/>
-          <w:sz w:val="22"/>
-          <w:szCs w:val="22"/>
-          <w:lang w:val="it-IT"/>
-        </w:rPr>
-        <w:t xml:space="preserve">                  </w:t>
-      </w:r>
-      <w:r>
-        <w:rPr>
-          <w:rFonts w:cs="Arial"/>
-          <w:sz w:val="22"/>
-          <w:szCs w:val="22"/>
-          <w:lang w:val="it-IT"/>
-        </w:rPr>
-        <w:t>{{inspector_profesion}} {{admin_profesion}}</w:t>
-      </w:r>
-    </w:p>
-    <w:p>
-      <w:pPr>
-        <w:pStyle w:val="Normal"/>
-        <w:bidi w:val="0"/>
-        <w:ind w:hanging="0"/>
-        <w:jc w:val="left"/>
-        <w:rPr>
-          <w:rFonts w:cs="Arial"/>
-          <w:sz w:val="22"/>
-          <w:szCs w:val="22"/>
-          <w:lang w:val="it-IT"/>
-        </w:rPr>
-      </w:pPr>
-      <w:r>
-        <w:rPr>
-          <w:rFonts w:cs="Arial"/>
-          <w:sz w:val="22"/>
-          <w:szCs w:val="22"/>
-          <w:lang w:val="it-IT"/>
-        </w:rPr>
-        <w:t xml:space="preserve">           </w:t>
-      </w:r>
-      <w:r>
-        <w:rPr>
-          <w:rFonts w:cs="Arial"/>
-          <w:sz w:val="22"/>
-          <w:szCs w:val="22"/>
-          <w:lang w:val="it-IT"/>
-        </w:rPr>
-        <w:t>Chilena de Certificaciones SpA</w:t>
-        <w:tab/>
-        <w:tab/>
-        <w:t xml:space="preserve">                                             Certificador</w:t>
-      </w:r>
-    </w:p>
-    <w:p>
-      <w:pPr>
-        <w:pStyle w:val="Normal"/>
-        <w:bidi w:val="0"/>
-        <w:jc w:val="left"/>
-        <w:rPr>
-          <w:rFonts w:cs="Arial"/>
-          <w:sz w:val="22"/>
-          <w:szCs w:val="22"/>
-          <w:lang w:val="it-IT"/>
-        </w:rPr>
-      </w:pPr>
-      <w:r>
-        <w:rPr>
-          <w:rFonts w:cs="Arial"/>
-          <w:sz w:val="22"/>
-          <w:szCs w:val="22"/>
-          <w:lang w:val="it-IT"/>
-        </w:rPr>
-        <w:t xml:space="preserve">                                                                                                         </w:t>
-      </w:r>
-      <w:r>
-        <w:rPr>
-          <w:rFonts w:cs="Arial"/>
-          <w:sz w:val="22"/>
-          <w:szCs w:val="22"/>
-          <w:lang w:val="it-IT"/>
-        </w:rPr>
-        <w:t>Chilena de Certificaciones SpA</w:t>
-      </w:r>
-    </w:p>
-    <w:p>
-      <w:pPr>
-        <w:pStyle w:val="Normal"/>
-        <w:bidi w:val="0"/>
-        <w:jc w:val="left"/>
-        <w:rPr>
-          <w:rFonts w:cs="Arial"/>
-          <w:sz w:val="22"/>
-          <w:szCs w:val="22"/>
-          <w:lang w:val="it-IT"/>
-        </w:rPr>
-      </w:pPr>
-      <w:r>
-        <w:rPr>
-          <w:rFonts w:cs="Arial"/>
-          <w:sz w:val="22"/>
-          <w:szCs w:val="22"/>
-          <w:lang w:val="it-IT"/>
-        </w:rPr>
-        <w:t xml:space="preserve">                                                                                                         </w:t>
-      </w:r>
-      <w:r>
-        <w:rPr>
-          <w:rFonts w:cs="Arial"/>
-          <w:sz w:val="22"/>
-          <w:szCs w:val="22"/>
-          <w:lang w:val="it-IT"/>
-        </w:rPr>
-        <w:t>Registro MINVU Rol: 13-319</w:t>
+        <w:rPr/>
+      </w:pPr>
+      <w:r>
+        <w:rPr/>
       </w:r>
     </w:p>
     <w:sectPr>
@@ -1121,5 +1231,15 @@
       <w:lang w:val="es-ES" w:eastAsia="zh-CN" w:bidi="hi-IN"/>
     </w:rPr>
   </w:style>
+  <w:style w:type="paragraph" w:styleId="TableContents">
+    <w:name w:val="Table Contents"/>
+    <w:basedOn w:val="Normal"/>
+    <w:qFormat/>
+    <w:pPr>
+      <w:widowControl w:val="false"/>
+      <w:suppressLineNumbers/>
+    </w:pPr>
+    <w:rPr/>
+  </w:style>
 </w:styles>
 </file>
</xml_diff>

<commit_message>
se agrega multiples usuarios a inspeccion
</commit_message>
<xml_diff>
--- a/app/templates/template_3.docx
+++ b/app/templates/template_3.docx
@@ -848,14 +848,17 @@
         </w:tblCellMar>
       </w:tblPr>
       <w:tblGrid>
-        <w:gridCol w:w="4985"/>
-        <w:gridCol w:w="4986"/>
+        <w:gridCol w:w="3324"/>
+        <w:gridCol w:w="3324"/>
+        <w:gridCol w:w="3324"/>
       </w:tblGrid>
       <w:tr>
-        <w:trPr/>
+        <w:trPr>
+          <w:cantSplit w:val="true"/>
+        </w:trPr>
         <w:tc>
           <w:tcPr>
-            <w:tcW w:w="4985" w:type="dxa"/>
+            <w:tcW w:w="3324" w:type="dxa"/>
             <w:tcBorders>
               <w:top w:val="single" w:sz="4" w:space="0" w:color="000000"/>
               <w:left w:val="single" w:sz="4" w:space="0" w:color="000000"/>
@@ -937,7 +940,84 @@
         </w:tc>
         <w:tc>
           <w:tcPr>
-            <w:tcW w:w="4986" w:type="dxa"/>
+            <w:tcW w:w="3324" w:type="dxa"/>
+            <w:tcBorders>
+              <w:top w:val="single" w:sz="4" w:space="0" w:color="000000"/>
+              <w:left w:val="single" w:sz="4" w:space="0" w:color="000000"/>
+              <w:bottom w:val="single" w:sz="4" w:space="0" w:color="000000"/>
+            </w:tcBorders>
+          </w:tcPr>
+          <w:p>
+            <w:pPr>
+              <w:pStyle w:val="Normal"/>
+              <w:widowControl w:val="false"/>
+              <w:bidi w:val="0"/>
+              <w:ind w:hanging="0"/>
+              <w:jc w:val="left"/>
+              <w:rPr>
+                <w:rFonts w:cs="Arial"/>
+                <w:sz w:val="22"/>
+                <w:szCs w:val="22"/>
+                <w:lang w:val="it-IT"/>
+              </w:rPr>
+            </w:pPr>
+            <w:r>
+              <w:rPr>
+                <w:rFonts w:cs="Arial"/>
+                <w:sz w:val="22"/>
+                <w:szCs w:val="22"/>
+                <w:lang w:val="it-IT"/>
+              </w:rPr>
+              <w:t>{{inspector}}</w:t>
+            </w:r>
+          </w:p>
+          <w:p>
+            <w:pPr>
+              <w:pStyle w:val="Normal"/>
+              <w:widowControl w:val="false"/>
+              <w:bidi w:val="0"/>
+              <w:ind w:hanging="0"/>
+              <w:jc w:val="left"/>
+              <w:rPr>
+                <w:rFonts w:cs="Arial"/>
+                <w:sz w:val="22"/>
+                <w:szCs w:val="22"/>
+                <w:lang w:val="it-IT"/>
+              </w:rPr>
+            </w:pPr>
+            <w:r>
+              <w:rPr>
+                <w:rFonts w:cs="Arial"/>
+                <w:sz w:val="22"/>
+                <w:szCs w:val="22"/>
+                <w:lang w:val="it-IT"/>
+              </w:rPr>
+              <w:t>{{inspector_profesion}}</w:t>
+            </w:r>
+          </w:p>
+          <w:p>
+            <w:pPr>
+              <w:pStyle w:val="Normal"/>
+              <w:widowControl w:val="false"/>
+              <w:bidi w:val="0"/>
+              <w:ind w:hanging="0"/>
+              <w:jc w:val="left"/>
+              <w:rPr>
+                <w:rFonts w:cs="Arial"/>
+                <w:sz w:val="22"/>
+                <w:szCs w:val="22"/>
+                <w:lang w:val="it-IT"/>
+              </w:rPr>
+            </w:pPr>
+            <w:r>
+              <w:rPr/>
+              <w:t>Chilena de Certificaciones SpA</w:t>
+            </w:r>
+          </w:p>
+        </w:tc>
+        <w:tc>
+          <w:tcPr>
+            <w:tcW w:w="3324" w:type="dxa"/>
             <w:tcBorders>
               <w:top w:val="single" w:sz="4" w:space="0" w:color="000000"/>
               <w:left w:val="single" w:sz="4" w:space="0" w:color="000000"/>

</xml_diff>

<commit_message>
ahora debajo de cada falla hay un espacio, lo hice a la rapida por lo que hay que revisar que este bien formateado
</commit_message>
<xml_diff>
--- a/app/templates/template_3.docx
+++ b/app/templates/template_3.docx
@@ -22,548 +22,10 @@
       <w:r>
         <w:rPr>
           <w:rFonts w:cs="Arial"/>
-          <w:lang w:val="es-ES"/>
-        </w:rPr>
-        <w:t xml:space="preserve"> </w:t>
-      </w:r>
-      <w:r>
-        <w:rPr>
-          <w:rFonts w:cs="Arial"/>
-          <w:b/>
-          <w:sz w:val="22"/>
-          <w:szCs w:val="22"/>
-          <w:lang w:val="es-ES"/>
-        </w:rPr>
-        <w:t>CONCLUSIONES:</w:t>
-      </w:r>
-    </w:p>
-    <w:p>
-      <w:pPr>
-        <w:pStyle w:val="Normal"/>
-        <w:bidi w:val="0"/>
-        <w:spacing w:before="0" w:after="0"/>
-        <w:jc w:val="left"/>
-        <w:rPr>
-          <w:rFonts w:cs="Arial"/>
-          <w:b/>
-          <w:b/>
-        </w:rPr>
-      </w:pPr>
-      <w:r>
-        <w:rPr>
-          <w:rFonts w:cs="Arial"/>
-          <w:b/>
-        </w:rPr>
-      </w:r>
-    </w:p>
-    <w:p>
-      <w:pPr>
-        <w:pStyle w:val="LOnormal"/>
-        <w:keepNext w:val="false"/>
-        <w:keepLines w:val="false"/>
-        <w:pageBreakBefore w:val="false"/>
-        <w:widowControl w:val="false"/>
-        <w:shd w:val="clear" w:color="auto" w:fill="auto"/>
-        <w:spacing w:lineRule="auto" w:line="240" w:before="0" w:after="0"/>
-        <w:ind w:left="720" w:right="0" w:hanging="0"/>
-        <w:jc w:val="both"/>
-        <w:rPr>
-          <w:rFonts w:ascii="Arial" w:hAnsi="Arial" w:eastAsia="Arial" w:cs="Arial"/>
-          <w:b w:val="false"/>
-          <w:b w:val="false"/>
-          <w:i w:val="false"/>
-          <w:i w:val="false"/>
-          <w:caps w:val="false"/>
-          <w:smallCaps w:val="false"/>
-          <w:strike w:val="false"/>
-          <w:dstrike w:val="false"/>
-          <w:color w:val="000000"/>
-          <w:position w:val="0"/>
-          <w:sz w:val="22"/>
-          <w:sz w:val="22"/>
-          <w:szCs w:val="22"/>
-          <w:u w:val="none"/>
-          <w:shd w:fill="auto" w:val="clear"/>
-          <w:vertAlign w:val="baseline"/>
-        </w:rPr>
-      </w:pPr>
-      <w:r>
-        <w:rPr>
-          <w:rFonts w:eastAsia="Arial" w:cs="Arial"/>
-          <w:b w:val="false"/>
-          <w:i w:val="false"/>
-          <w:caps w:val="false"/>
-          <w:smallCaps w:val="false"/>
-          <w:strike w:val="false"/>
-          <w:dstrike w:val="false"/>
-          <w:color w:val="000000"/>
-          <w:position w:val="0"/>
-          <w:sz w:val="22"/>
-          <w:sz w:val="22"/>
-          <w:szCs w:val="22"/>
-          <w:u w:val="none"/>
-          <w:shd w:fill="auto" w:val="clear"/>
-          <w:vertAlign w:val="baseline"/>
-        </w:rPr>
-        <w:t>El equipo inspeccionado, identificado en el ítem II, ubicado en {{inspection_place}}, durante la inspección se puede apreciar que se encuentra en {{buen/mal}} estado de operación.</w:t>
-      </w:r>
-    </w:p>
-    <w:p>
-      <w:pPr>
-        <w:pStyle w:val="LOnormal"/>
-        <w:widowControl w:val="false"/>
-        <w:spacing w:lineRule="auto" w:line="240" w:before="0" w:after="0"/>
-        <w:ind w:hanging="0"/>
-        <w:rPr>
-          <w:sz w:val="22"/>
-          <w:szCs w:val="22"/>
-        </w:rPr>
-      </w:pPr>
-      <w:r>
-        <w:rPr>
-          <w:sz w:val="22"/>
-          <w:szCs w:val="22"/>
-        </w:rPr>
-      </w:r>
-    </w:p>
-    <w:p>
-      <w:pPr>
-        <w:pStyle w:val="LOnormal"/>
-        <w:keepNext w:val="false"/>
-        <w:keepLines w:val="false"/>
-        <w:pageBreakBefore w:val="false"/>
-        <w:widowControl w:val="false"/>
-        <w:shd w:val="clear" w:color="auto" w:fill="auto"/>
-        <w:spacing w:lineRule="auto" w:line="240" w:before="0" w:after="0"/>
-        <w:ind w:left="720" w:right="0" w:hanging="0"/>
-        <w:jc w:val="both"/>
-        <w:rPr/>
-      </w:pPr>
-      <w:r>
-        <w:rPr/>
-        <w:t>{{texto_comprobacion_cumple}}</w:t>
-      </w:r>
-    </w:p>
-    <w:p>
-      <w:pPr>
-        <w:pStyle w:val="LOnormal"/>
-        <w:keepNext w:val="false"/>
-        <w:keepLines w:val="false"/>
-        <w:pageBreakBefore w:val="false"/>
-        <w:widowControl w:val="false"/>
-        <w:shd w:val="clear" w:color="auto" w:fill="auto"/>
-        <w:spacing w:lineRule="auto" w:line="240" w:before="0" w:after="0"/>
-        <w:ind w:left="1440" w:right="0" w:hanging="0"/>
-        <w:jc w:val="left"/>
-        <w:rPr>
-          <w:rFonts w:ascii="Arial" w:hAnsi="Arial" w:eastAsia="Arial" w:cs="Arial"/>
-          <w:b w:val="false"/>
-          <w:b w:val="false"/>
-          <w:i w:val="false"/>
-          <w:i w:val="false"/>
-          <w:caps w:val="false"/>
-          <w:smallCaps w:val="false"/>
-          <w:strike w:val="false"/>
-          <w:dstrike w:val="false"/>
-          <w:color w:val="000000"/>
-          <w:position w:val="0"/>
-          <w:sz w:val="20"/>
-          <w:sz w:val="20"/>
-          <w:szCs w:val="20"/>
-          <w:u w:val="none"/>
-          <w:shd w:fill="auto" w:val="clear"/>
-          <w:vertAlign w:val="baseline"/>
-        </w:rPr>
-      </w:pPr>
-      <w:r>
-        <w:rPr>
-          <w:rFonts w:eastAsia="Arial" w:cs="Arial"/>
-          <w:b w:val="false"/>
-          <w:i w:val="false"/>
-          <w:caps w:val="false"/>
-          <w:smallCaps w:val="false"/>
-          <w:strike w:val="false"/>
-          <w:dstrike w:val="false"/>
-          <w:color w:val="000000"/>
-          <w:position w:val="0"/>
-          <w:sz w:val="22"/>
-          <w:sz w:val="22"/>
-          <w:szCs w:val="22"/>
-          <w:u w:val="none"/>
-          <w:shd w:fill="auto" w:val="clear"/>
-          <w:vertAlign w:val="baseline"/>
-        </w:rPr>
-        <w:t>{{lista_comprobacion_cumple}}</w:t>
-      </w:r>
-    </w:p>
-    <w:p>
-      <w:pPr>
-        <w:pStyle w:val="LOnormal"/>
-        <w:widowControl w:val="false"/>
-        <w:spacing w:lineRule="auto" w:line="240" w:before="0" w:after="0"/>
-        <w:ind w:left="709" w:hanging="0"/>
-        <w:rPr>
-          <w:sz w:val="22"/>
-          <w:szCs w:val="22"/>
-        </w:rPr>
-      </w:pPr>
-      <w:r>
-        <w:rPr>
-          <w:sz w:val="22"/>
-          <w:szCs w:val="22"/>
-        </w:rPr>
-      </w:r>
-    </w:p>
-    <w:p>
-      <w:pPr>
-        <w:pStyle w:val="LOnormal"/>
-        <w:widowControl w:val="false"/>
-        <w:spacing w:lineRule="auto" w:line="240" w:before="0" w:after="0"/>
-        <w:ind w:left="709" w:hanging="0"/>
-        <w:rPr>
-          <w:b/>
-          <w:b/>
-          <w:sz w:val="22"/>
-          <w:szCs w:val="22"/>
-        </w:rPr>
-      </w:pPr>
-      <w:bookmarkStart w:id="0" w:name="__DdeLink__51_2026393388"/>
-      <w:r>
-        <w:rPr>
-          <w:sz w:val="22"/>
-          <w:szCs w:val="22"/>
-        </w:rPr>
-        <w:t>{{texto_comprobacion_no_cumple}}</w:t>
-      </w:r>
-      <w:bookmarkEnd w:id="0"/>
-    </w:p>
-    <w:p>
-      <w:pPr>
-        <w:pStyle w:val="LOnormal"/>
-        <w:keepNext w:val="false"/>
-        <w:keepLines w:val="false"/>
-        <w:pageBreakBefore w:val="false"/>
-        <w:widowControl w:val="false"/>
-        <w:shd w:val="clear" w:color="auto" w:fill="auto"/>
-        <w:spacing w:lineRule="auto" w:line="240" w:before="0" w:after="0"/>
-        <w:ind w:left="1429" w:right="0" w:hanging="0"/>
-        <w:jc w:val="left"/>
-        <w:rPr>
-          <w:rFonts w:ascii="Arial" w:hAnsi="Arial" w:eastAsia="Arial" w:cs="Arial"/>
-          <w:b w:val="false"/>
-          <w:b w:val="false"/>
-          <w:i w:val="false"/>
-          <w:i w:val="false"/>
-          <w:caps w:val="false"/>
-          <w:smallCaps w:val="false"/>
-          <w:strike w:val="false"/>
-          <w:dstrike w:val="false"/>
-          <w:color w:val="000000"/>
-          <w:position w:val="0"/>
-          <w:sz w:val="20"/>
-          <w:sz w:val="20"/>
-          <w:szCs w:val="20"/>
-          <w:u w:val="none"/>
-          <w:shd w:fill="auto" w:val="clear"/>
-          <w:vertAlign w:val="baseline"/>
-        </w:rPr>
-      </w:pPr>
-      <w:r>
-        <w:rPr>
-          <w:rFonts w:eastAsia="Arial" w:cs="Arial"/>
-          <w:b w:val="false"/>
-          <w:i w:val="false"/>
-          <w:caps w:val="false"/>
-          <w:smallCaps w:val="false"/>
-          <w:strike w:val="false"/>
-          <w:dstrike w:val="false"/>
-          <w:color w:val="000000"/>
-          <w:position w:val="0"/>
-          <w:sz w:val="22"/>
-          <w:sz w:val="22"/>
-          <w:szCs w:val="22"/>
-          <w:u w:val="none"/>
-          <w:shd w:fill="auto" w:val="clear"/>
-          <w:vertAlign w:val="baseline"/>
-        </w:rPr>
-        <w:t>{{lista_comprobacion_no_cumple}}</w:t>
-      </w:r>
-    </w:p>
-    <w:p>
-      <w:pPr>
-        <w:pStyle w:val="LOnormal"/>
-        <w:widowControl w:val="false"/>
-        <w:spacing w:lineRule="auto" w:line="240" w:before="0" w:after="0"/>
-        <w:rPr>
-          <w:sz w:val="22"/>
-          <w:szCs w:val="22"/>
-        </w:rPr>
-      </w:pPr>
-      <w:r>
-        <w:rPr>
-          <w:sz w:val="22"/>
-          <w:szCs w:val="22"/>
-        </w:rPr>
-      </w:r>
-    </w:p>
-    <w:p>
-      <w:pPr>
-        <w:pStyle w:val="LOnormal"/>
-        <w:widowControl w:val="false"/>
-        <w:spacing w:lineRule="auto" w:line="240" w:before="0" w:after="0"/>
-        <w:ind w:left="709" w:hanging="0"/>
-        <w:rPr>
-          <w:sz w:val="22"/>
-          <w:szCs w:val="22"/>
-        </w:rPr>
-      </w:pPr>
-      <w:bookmarkStart w:id="1" w:name="__DdeLink__49_1008982075"/>
-      <w:r>
-        <w:rPr>
-          <w:sz w:val="22"/>
-          <w:szCs w:val="22"/>
-        </w:rPr>
-        <w:t>{{si_las_hubiera_grave}}</w:t>
-      </w:r>
-      <w:bookmarkEnd w:id="1"/>
-    </w:p>
-    <w:p>
-      <w:pPr>
-        <w:pStyle w:val="LOnormal"/>
-        <w:keepNext w:val="false"/>
-        <w:keepLines w:val="false"/>
-        <w:pageBreakBefore w:val="false"/>
-        <w:widowControl w:val="false"/>
-        <w:shd w:val="clear" w:color="auto" w:fill="auto"/>
-        <w:spacing w:lineRule="auto" w:line="240" w:before="0" w:after="0"/>
-        <w:ind w:left="1429" w:right="0" w:hanging="0"/>
-        <w:jc w:val="left"/>
-        <w:rPr>
-          <w:rFonts w:ascii="Arial" w:hAnsi="Arial" w:eastAsia="Arial" w:cs="Arial"/>
-          <w:b w:val="false"/>
-          <w:b w:val="false"/>
-          <w:i w:val="false"/>
-          <w:i w:val="false"/>
-          <w:caps w:val="false"/>
-          <w:smallCaps w:val="false"/>
-          <w:strike w:val="false"/>
-          <w:dstrike w:val="false"/>
-          <w:color w:val="000000"/>
-          <w:position w:val="0"/>
-          <w:sz w:val="20"/>
-          <w:sz w:val="20"/>
-          <w:szCs w:val="20"/>
-          <w:u w:val="none"/>
-          <w:shd w:fill="auto" w:val="clear"/>
-          <w:vertAlign w:val="baseline"/>
-        </w:rPr>
-      </w:pPr>
-      <w:r>
-        <w:rPr>
-          <w:rFonts w:eastAsia="Arial" w:cs="Arial"/>
-          <w:b w:val="false"/>
-          <w:i w:val="false"/>
-          <w:caps w:val="false"/>
-          <w:smallCaps w:val="false"/>
-          <w:strike w:val="false"/>
-          <w:dstrike w:val="false"/>
-          <w:color w:val="000000"/>
-          <w:position w:val="0"/>
-          <w:sz w:val="22"/>
-          <w:sz w:val="22"/>
-          <w:szCs w:val="22"/>
-          <w:u w:val="none"/>
-          <w:shd w:fill="auto" w:val="clear"/>
-          <w:vertAlign w:val="baseline"/>
-        </w:rPr>
-        <w:t>{{revision_errors_graves}}</w:t>
-      </w:r>
-    </w:p>
-    <w:p>
-      <w:pPr>
-        <w:pStyle w:val="LOnormal"/>
-        <w:widowControl w:val="false"/>
-        <w:spacing w:lineRule="auto" w:line="240" w:before="0" w:after="0"/>
-        <w:jc w:val="center"/>
-        <w:rPr>
-          <w:sz w:val="22"/>
-          <w:szCs w:val="22"/>
-        </w:rPr>
-      </w:pPr>
-      <w:r>
-        <w:rPr>
-          <w:sz w:val="22"/>
-          <w:szCs w:val="22"/>
-        </w:rPr>
-      </w:r>
-    </w:p>
-    <w:p>
-      <w:pPr>
-        <w:pStyle w:val="LOnormal"/>
-        <w:widowControl w:val="false"/>
-        <w:spacing w:lineRule="auto" w:line="240" w:before="0" w:after="0"/>
-        <w:rPr>
-          <w:sz w:val="22"/>
-          <w:szCs w:val="22"/>
-        </w:rPr>
-      </w:pPr>
-      <w:bookmarkStart w:id="2" w:name="__DdeLink__51_1008982075"/>
-      <w:r>
-        <w:rPr>
-          <w:sz w:val="22"/>
-          <w:szCs w:val="22"/>
-        </w:rPr>
-        <w:t>{{si_las_hubiera_leve}}</w:t>
-      </w:r>
-      <w:bookmarkEnd w:id="2"/>
-    </w:p>
-    <w:p>
-      <w:pPr>
-        <w:pStyle w:val="LOnormal"/>
-        <w:keepNext w:val="false"/>
-        <w:keepLines w:val="false"/>
-        <w:pageBreakBefore w:val="false"/>
-        <w:widowControl w:val="false"/>
-        <w:shd w:val="clear" w:color="auto" w:fill="auto"/>
-        <w:spacing w:lineRule="auto" w:line="240" w:before="0" w:after="0"/>
-        <w:ind w:left="1429" w:right="0" w:hanging="0"/>
-        <w:jc w:val="left"/>
-        <w:rPr>
-          <w:rFonts w:ascii="Arial" w:hAnsi="Arial" w:eastAsia="Arial" w:cs="Arial"/>
-          <w:b w:val="false"/>
-          <w:b w:val="false"/>
-          <w:i w:val="false"/>
-          <w:i w:val="false"/>
-          <w:caps w:val="false"/>
-          <w:smallCaps w:val="false"/>
-          <w:strike w:val="false"/>
-          <w:dstrike w:val="false"/>
-          <w:color w:val="000000"/>
-          <w:position w:val="0"/>
-          <w:sz w:val="20"/>
-          <w:sz w:val="20"/>
-          <w:szCs w:val="20"/>
-          <w:u w:val="none"/>
-          <w:shd w:fill="auto" w:val="clear"/>
-          <w:vertAlign w:val="baseline"/>
-        </w:rPr>
-      </w:pPr>
-      <w:r>
-        <w:rPr>
-          <w:rFonts w:eastAsia="Arial" w:cs="Arial"/>
-          <w:b w:val="false"/>
-          <w:i w:val="false"/>
-          <w:caps w:val="false"/>
-          <w:smallCaps w:val="false"/>
-          <w:strike w:val="false"/>
-          <w:dstrike w:val="false"/>
-          <w:color w:val="000000"/>
-          <w:position w:val="0"/>
-          <w:sz w:val="22"/>
-          <w:sz w:val="22"/>
-          <w:szCs w:val="22"/>
-          <w:u w:val="none"/>
-          <w:shd w:fill="auto" w:val="clear"/>
-          <w:vertAlign w:val="baseline"/>
-        </w:rPr>
-        <w:t>{{revision_errors_leves}}</w:t>
-      </w:r>
-    </w:p>
-    <w:p>
-      <w:pPr>
-        <w:pStyle w:val="LOnormal"/>
-        <w:keepNext w:val="false"/>
-        <w:keepLines w:val="false"/>
-        <w:widowControl w:val="false"/>
-        <w:shd w:val="clear" w:color="auto" w:fill="auto"/>
-        <w:spacing w:lineRule="auto" w:line="240" w:before="0" w:after="0"/>
-        <w:ind w:left="720" w:right="0" w:firstLine="709"/>
-        <w:jc w:val="both"/>
-        <w:rPr>
-          <w:rFonts w:ascii="Arial" w:hAnsi="Arial" w:eastAsia="Arial" w:cs="Arial"/>
-          <w:b w:val="false"/>
-          <w:b w:val="false"/>
-          <w:i w:val="false"/>
-          <w:i w:val="false"/>
-          <w:caps w:val="false"/>
-          <w:smallCaps w:val="false"/>
-          <w:strike w:val="false"/>
-          <w:dstrike w:val="false"/>
-          <w:color w:val="000000"/>
-          <w:position w:val="0"/>
-          <w:sz w:val="22"/>
-          <w:sz w:val="22"/>
-          <w:szCs w:val="22"/>
-          <w:u w:val="none"/>
-          <w:shd w:fill="auto" w:val="clear"/>
-          <w:vertAlign w:val="baseline"/>
-        </w:rPr>
-      </w:pPr>
-      <w:r>
-        <w:rPr>
-          <w:rFonts w:eastAsia="Arial" w:cs="Arial"/>
-          <w:b w:val="false"/>
-          <w:i w:val="false"/>
-          <w:caps w:val="false"/>
-          <w:smallCaps w:val="false"/>
-          <w:strike w:val="false"/>
-          <w:dstrike w:val="false"/>
-          <w:color w:val="000000"/>
-          <w:position w:val="0"/>
-          <w:sz w:val="22"/>
-          <w:sz w:val="22"/>
-          <w:szCs w:val="22"/>
-          <w:u w:val="none"/>
-          <w:shd w:fill="auto" w:val="clear"/>
-          <w:vertAlign w:val="baseline"/>
-        </w:rPr>
-      </w:r>
-    </w:p>
-    <w:p>
-      <w:pPr>
-        <w:pStyle w:val="LOnormal"/>
-        <w:widowControl w:val="false"/>
-        <w:shd w:val="clear" w:color="auto" w:fill="auto"/>
-        <w:spacing w:lineRule="auto" w:line="240" w:before="0" w:after="0"/>
-        <w:ind w:left="720" w:right="0" w:firstLine="709"/>
-        <w:jc w:val="both"/>
-        <w:rPr>
-          <w:rFonts w:ascii="Arial" w:hAnsi="Arial" w:eastAsia="Arial" w:cs="Arial"/>
-          <w:b w:val="false"/>
-          <w:b w:val="false"/>
-          <w:i w:val="false"/>
-          <w:i w:val="false"/>
-          <w:caps w:val="false"/>
-          <w:smallCaps w:val="false"/>
-          <w:strike w:val="false"/>
-          <w:dstrike w:val="false"/>
-          <w:color w:val="000000"/>
-          <w:position w:val="0"/>
-          <w:sz w:val="22"/>
-          <w:sz w:val="22"/>
-          <w:szCs w:val="22"/>
-          <w:u w:val="none"/>
-          <w:shd w:fill="auto" w:val="clear"/>
-          <w:vertAlign w:val="baseline"/>
-        </w:rPr>
-      </w:pPr>
-      <w:r>
-        <w:rPr>
-          <w:rFonts w:eastAsia="Arial" w:cs="Arial"/>
-          <w:b w:val="false"/>
-          <w:i w:val="false"/>
-          <w:caps w:val="false"/>
-          <w:smallCaps w:val="false"/>
-          <w:strike w:val="false"/>
-          <w:dstrike w:val="false"/>
-          <w:color w:val="000000"/>
-          <w:position w:val="0"/>
-          <w:sz w:val="22"/>
-          <w:sz w:val="22"/>
-          <w:szCs w:val="22"/>
-          <w:u w:val="none"/>
-          <w:shd w:fill="auto" w:val="clear"/>
-          <w:vertAlign w:val="baseline"/>
+          <w:b/>
+          <w:sz w:val="22"/>
+          <w:szCs w:val="22"/>
+          <w:lang w:val="es-ES"/>
         </w:rPr>
       </w:r>
     </w:p>
@@ -581,16 +43,16 @@
           <w:b/>
           <w:sz w:val="22"/>
           <w:szCs w:val="22"/>
-          <w:lang w:val="es-CL"/>
-        </w:rPr>
-      </w:pPr>
-      <w:r>
-        <w:rPr>
-          <w:rFonts w:cs="Arial"/>
-          <w:b/>
-          <w:sz w:val="22"/>
-          <w:szCs w:val="22"/>
-          <w:lang w:val="es-CL"/>
+          <w:lang w:val="es-ES"/>
+        </w:rPr>
+      </w:pPr>
+      <w:r>
+        <w:rPr>
+          <w:rFonts w:cs="Arial"/>
+          <w:b/>
+          <w:sz w:val="22"/>
+          <w:szCs w:val="22"/>
+          <w:lang w:val="es-ES"/>
         </w:rPr>
       </w:r>
     </w:p>
@@ -652,8 +114,8 @@
           <w:szCs w:val="22"/>
         </w:rPr>
       </w:pPr>
-      <w:bookmarkStart w:id="3" w:name="_heading=h.1fob9te"/>
-      <w:bookmarkEnd w:id="3"/>
+      <w:bookmarkStart w:id="0" w:name="_heading=h.1fob9te"/>
+      <w:bookmarkEnd w:id="0"/>
       <w:r>
         <w:rPr>
           <w:sz w:val="22"/>

</xml_diff>

<commit_message>
se añade palabra inspector
</commit_message>
<xml_diff>
--- a/app/templates/template_3.docx
+++ b/app/templates/template_3.docx
@@ -396,6 +396,30 @@
                 <w:szCs w:val="22"/>
                 <w:lang w:val="it-IT"/>
               </w:rPr>
+              <w:t>Inspector</w:t>
+            </w:r>
+          </w:p>
+          <w:p>
+            <w:pPr>
+              <w:pStyle w:val="Normal"/>
+              <w:widowControl w:val="false"/>
+              <w:bidi w:val="0"/>
+              <w:ind w:hanging="0"/>
+              <w:jc w:val="left"/>
+              <w:rPr>
+                <w:rFonts w:cs="Arial"/>
+                <w:sz w:val="22"/>
+                <w:szCs w:val="22"/>
+                <w:lang w:val="it-IT"/>
+              </w:rPr>
+            </w:pPr>
+            <w:r>
+              <w:rPr>
+                <w:rFonts w:cs="Arial"/>
+                <w:sz w:val="22"/>
+                <w:szCs w:val="22"/>
+                <w:lang w:val="it-IT"/>
+              </w:rPr>
               <w:t>Chilena de Certificaciones SpA</w:t>
             </w:r>
           </w:p>
@@ -455,6 +479,30 @@
                 <w:lang w:val="it-IT"/>
               </w:rPr>
               <w:t>{{inspector_profesion}}</w:t>
+            </w:r>
+          </w:p>
+          <w:p>
+            <w:pPr>
+              <w:pStyle w:val="Normal"/>
+              <w:widowControl w:val="false"/>
+              <w:bidi w:val="0"/>
+              <w:ind w:hanging="0"/>
+              <w:jc w:val="left"/>
+              <w:rPr>
+                <w:rFonts w:cs="Arial"/>
+                <w:sz w:val="22"/>
+                <w:szCs w:val="22"/>
+                <w:lang w:val="it-IT"/>
+              </w:rPr>
+            </w:pPr>
+            <w:r>
+              <w:rPr>
+                <w:rFonts w:cs="Arial"/>
+                <w:sz w:val="22"/>
+                <w:szCs w:val="22"/>
+                <w:lang w:val="it-IT"/>
+              </w:rPr>
+              <w:t>Inspector</w:t>
             </w:r>
           </w:p>
           <w:p>

</xml_diff>

<commit_message>
ahora el colocar fotos esta bonito yuju
</commit_message>
<xml_diff>
--- a/app/templates/template_3.docx
+++ b/app/templates/template_3.docx
@@ -734,27 +734,8 @@
         </w:rPr>
       </w:pPr>
       <w:r>
-        <w:rPr>
-          <w:b/>
-          <w:u w:val="single"/>
-          <w:lang w:val="en-US"/>
-        </w:rPr>
-      </w:r>
-    </w:p>
-    <w:p>
-      <w:pPr>
-        <w:pStyle w:val="Normal"/>
-        <w:ind w:hanging="0"/>
-        <w:jc w:val="center"/>
-        <w:rPr>
-          <w:b/>
-          <w:b/>
-          <w:u w:val="single"/>
-          <w:lang w:val="en-US"/>
-        </w:rPr>
-      </w:pPr>
-      <w:r>
         <w:rPr/>
+        <w:t>CODIGO IMAGEN 24123123</w:t>
       </w:r>
     </w:p>
     <w:sectPr>

</xml_diff>